<commit_message>
Normalización de los campos
</commit_message>
<xml_diff>
--- a/backend/documentos_usuario/1/Demanda_Divorcio_Voluntario_Zenobia_Juliana_Felipe_Cruz.docx
+++ b/backend/documentos_usuario/1/Demanda_Divorcio_Voluntario_Zenobia_Juliana_Felipe_Cruz.docx
@@ -14,7 +14,7 @@
         <w:br/>
         <w:t>Vs</w:t>
         <w:br/>
-        <w:t>GABRIEL LIZARDI ROCHA</w:t>
+        <w:t>JAQUELINE YOLANDA CORDOVA</w:t>
         <w:br/>
         <w:t>JUICIO: DIVORCIO VOLUNTARIO CONTENCIOSO</w:t>
         <w:br/>
@@ -53,7 +53,7 @@
         <w:t>P R E S E N T E:</w:t>
         <w:br/>
         <w:br/>
-        <w:t>Zenobia Juliana Felipe Cruz y Gabriel Lizardi Rocha, por nuestro propio derecho, señalando como domicilio para oír y recibir toda clase de notificaciones, valores y documentos, el ubicado en Avenida 5 de Mayo 332, La Era I y II, Ciudad de México, CDMX, México, autorizando para tales efectos al C. Licenciado en Derecho Zenobia Juliana Felipe Cruz (Cédula 1234567), ante Usted con el debido respeto comparecemos para exponer:</w:t>
+        <w:t>Zenobia Juliana Felipe Cruz y Jaqueline Yolanda Cordova, por nuestro propio derecho, señalando como domicilio para oír y recibir toda clase de notificaciones, valores y documentos, el ubicado en Av 5 de Mayo 332, La Era I y II, Iztapalapa, 09720 Ciudad de México, CDMX, México, autorizando para tales efectos al C. Licenciado en Derecho Zenobia Juliana Felipe Cruz (Cédula 1234567), ante Usted con el debido respeto comparecemos para exponer:</w:t>
         <w:br/>
         <w:br/>
         <w:t>Que por medio del presente escrito, y con fundamento en los artículos 266, 267, 271, 272, 273, 282, 283 y 311 del Código Civil para la Ciudad de México, y los artículos 1, 255, 256, 257 y demás relativos del Código de Procedimientos Civiles para la Ciudad de México, venimos a promover JUICIO DE DIVORCIO VOLUNTARIO CONTENCIOSO, con base en los siguientes hechos y propuesta de convenio.</w:t>
@@ -74,7 +74,7 @@
         <w:jc w:val="both"/>
       </w:pPr>
       <w:r>
-        <w:t>1. Con fecha 12 de marzo de 2020 los promoventes contrajimos matrimonio civil conforme a las leyes del Estado de la Ciudad de México, lo que se acredita con el acta correspondiente que se exhibe.</w:t>
+        <w:t>1. Con fecha 23 de septiembre de 2020 los promoventes contrajimos matrimonio civil conforme a las leyes del Estado de la Ciudad de México, lo que se acredita con el acta correspondiente que se exhibe.</w:t>
         <w:br/>
       </w:r>
     </w:p>
@@ -83,7 +83,7 @@
         <w:jc w:val="both"/>
       </w:pPr>
       <w:r>
-        <w:t>2. No procreamos hijos menores de edad ni existen personas incapaces a nuestro cargo, y ambas partes deseamos disolver el vínculo matrimonial de forma voluntaria ante la autoridad judicial.</w:t>
+        <w:t>2. De dicho matrimonio procreamos a Ana Luisa Felipe Cordova, quien actualmente cuenta con 3 años de edad y se encuentra bajo nuestra responsabilidad y cuidado.</w:t>
         <w:br/>
       </w:r>
     </w:p>
@@ -92,7 +92,16 @@
         <w:jc w:val="both"/>
       </w:pPr>
       <w:r>
-        <w:t>3. Ambas partes presentamos junto a este escrito el convenio respectivo, mediante el cual se regulan las consecuencias personales y patrimoniales derivadas de la disolución del vínculo matrimonial.</w:t>
+        <w:t>3. Manifestamos nuestra voluntad de disolver el vínculo matrimonial mediante resolución judicial, ya que no se cumplen los requisitos del divorcio administrativo.</w:t>
+        <w:br/>
+      </w:r>
+    </w:p>
+    <w:p>
+      <w:pPr>
+        <w:jc w:val="both"/>
+      </w:pPr>
+      <w:r>
+        <w:t>4. Ambas partes presentamos junto a este escrito el convenio respectivo, mediante el cual se regulan las consecuencias personales y patrimoniales derivadas de la disolución del vínculo matrimonial.</w:t>
         <w:br/>
       </w:r>
     </w:p>
@@ -110,7 +119,7 @@
         <w:jc w:val="both"/>
       </w:pPr>
       <w:r>
-        <w:t>PRIMERA.- Se acuerda que zenobia juliana felipe cruz recibirá una pensión conyugal equivalente a 10%,  conforme a lo dispuesto por la legislación vigente.</w:t>
+        <w:t>PRIMERA.- La guarda y custodia de nuestro menor hijo Ana Luisa Felipe Cordova de 3 años quedará a cargo de Zenobia Felipe Cruz, quien la ejercerá en el domicilio ubicado en Av 5 de Mayo 332, La Era I y II, Iztapalapa, 09720 Ciudad de México, CDMX, México.</w:t>
         <w:br/>
       </w:r>
     </w:p>
@@ -119,7 +128,7 @@
         <w:jc w:val="both"/>
       </w:pPr>
       <w:r>
-        <w:t>SEGUNDA.- En relación con el bien identificado como 'Casa', se acuerda que Zenobia Juliana Felipe Cruz recibirá el 70% y Gabriel Lizardi Rocha el 30%, quedando con ello concluida la distribución de dicho bien.</w:t>
+        <w:t>PRIMERA.- El régimen de visitas y convivencias será ejercido por el progenitor que no tenga la custodia cada cada 10 días, en un horario de 10:00 a 20:00, procurando no afectar el desarrollo y bienestar de los menores.</w:t>
         <w:br/>
       </w:r>
     </w:p>
@@ -128,7 +137,34 @@
         <w:jc w:val="both"/>
       </w:pPr>
       <w:r>
-        <w:t>TERCERA.- En relación con el bien identificado como 'Auto', se acuerda que Zenobia Juliana Felipe Cruz recibirá el 50% y Gabriel Lizardi Rocha el 50%, quedando con ello concluida la distribución de dicho bien.</w:t>
+        <w:t>SEGUNDA.- En concepto de pensión alimenticia, el progenitor que no ejerza la custodia cubrirá el equivalente al 10% de sus ingresos, destinado a cubrir alimentación, educación, salud, vestido y vivienda de los menores.</w:t>
+        <w:br/>
+      </w:r>
+    </w:p>
+    <w:p>
+      <w:pPr>
+        <w:jc w:val="both"/>
+      </w:pPr>
+      <w:r>
+        <w:t>TERCERA.- El uso del domicilio conyugal permanecerá a cargo de Zenobia Felipe Cruz, mientras los menores habiten con dicha persona, con el objeto de preservar su estabilidad emocional y entorno habitual.</w:t>
+        <w:br/>
+      </w:r>
+    </w:p>
+    <w:p>
+      <w:pPr>
+        <w:jc w:val="both"/>
+      </w:pPr>
+      <w:r>
+        <w:t>CUARTA.- En relación con el bien identificado como 'Casa', se acuerda que Zenobia Juliana Felipe Cruz recibirá el 50% y Jaqueline Yolanda Cordova el 50%, quedando con ello concluida la distribución de dicho bien.</w:t>
+        <w:br/>
+      </w:r>
+    </w:p>
+    <w:p>
+      <w:pPr>
+        <w:jc w:val="both"/>
+      </w:pPr>
+      <w:r>
+        <w:t>QUINTA.- En relación con el bien identificado como ' Auto', se acuerda que Zenobia Juliana Felipe Cruz recibirá el 70% y Jaqueline Yolanda Cordova el 30%, quedando con ello concluida la distribución de dicho bien.</w:t>
         <w:br/>
       </w:r>
     </w:p>
@@ -191,7 +227,7 @@
         <w:jc w:val="both"/>
       </w:pPr>
       <w:r>
-        <w:t>III.- LA DOCUMENTAL PÚBLICA.- Consistente en comprobante de domicilio, que acredita la competencia territorial de este H. Juzgado para conocer del presente juicio.</w:t>
+        <w:t>III.- LA DOCUMENTAL PÚBLICA.- Consistente en las actas de nacimiento de nuestros hijos menores, que se anexan en copia certificada para acreditar el vínculo filial y su edad.</w:t>
         <w:br/>
       </w:r>
     </w:p>
@@ -257,7 +293,7 @@
         <w:t>PROTESTAMOS LO NECESARIO.</w:t>
         <w:br/>
         <w:br/>
-        <w:t>Ciudad de México, a 17 de junio de 2025</w:t>
+        <w:t>Ciudad de México, a 18 de junio de 2025</w:t>
         <w:br/>
         <w:br/>
         <w:t>___________________________________</w:t>
@@ -267,7 +303,7 @@
         <w:br/>
         <w:t>_____________________________________</w:t>
         <w:br/>
-        <w:t>GABRIEL LIZARDI ROCHA</w:t>
+        <w:t>JAQUELINE YOLANDA CORDOVA</w:t>
       </w:r>
     </w:p>
     <w:sectPr>

</xml_diff>